<commit_message>
Addition of signature for Reese's document
Described above
</commit_message>
<xml_diff>
--- a/Boyaredigari_Danzer_1stPR/6-Danzer Commitment.docx
+++ b/Boyaredigari_Danzer_1stPR/6-Danzer Commitment.docx
@@ -49,8 +49,6 @@
       <w:r>
         <w:t xml:space="preserve"> Since then I’ve worked with Karthik on optimizing and tweaking the interface up to this point, and begun doing research into the kinda of data we’ll need for a single Msun star.</w:t>
       </w:r>
-      <w:bookmarkStart w:id="0" w:name="_GoBack"/>
-      <w:bookmarkEnd w:id="0"/>
     </w:p>
     <w:p>
       <w:pPr>
@@ -77,10 +75,7 @@
         <w:t xml:space="preserve"> </w:t>
       </w:r>
       <w:r>
-        <w:t>Karthik</w:t>
-      </w:r>
-      <w:r>
-        <w:t xml:space="preserve"> to get the rest of the data for other star types once we have a better idea of what data we need. I will</w:t>
+        <w:t>Karthik to get the rest of the data for other star types once we have a better idea of what data we need. I will</w:t>
       </w:r>
       <w:r>
         <w:t xml:space="preserve"> continue to work on the more theoretical/astronomy related side of the project. I’ll work with Karthik on </w:t>
@@ -123,8 +118,36 @@
         <w:t>Signature</w:t>
       </w:r>
     </w:p>
-    <w:p/>
-    <w:p/>
+    <w:p>
+      <w:pPr>
+        <w:rPr>
+          <w:i/>
+        </w:rPr>
+      </w:pPr>
+      <w:r>
+        <w:rPr>
+          <w:i/>
+        </w:rPr>
+        <w:t xml:space="preserve">Reese </w:t>
+      </w:r>
+      <w:proofErr w:type="spellStart"/>
+      <w:r>
+        <w:rPr>
+          <w:i/>
+        </w:rPr>
+        <w:t>Danzer</w:t>
+      </w:r>
+      <w:bookmarkStart w:id="0" w:name="_GoBack"/>
+      <w:bookmarkEnd w:id="0"/>
+      <w:proofErr w:type="spellEnd"/>
+    </w:p>
+    <w:p>
+      <w:pPr>
+        <w:rPr>
+          <w:i/>
+        </w:rPr>
+      </w:pPr>
+    </w:p>
     <w:p>
       <w:r>
         <w:t>Reese Danzer</w:t>

</xml_diff>